<commit_message>
Add part 2 to WBS
</commit_message>
<xml_diff>
--- a/design_documents/WBS_1.1_virus-host.docx
+++ b/design_documents/WBS_1.1_virus-host.docx
@@ -134,6 +134,12 @@
       </w:r>
       <w:r>
         <w:t>: Write a function to make a square matrix into a rectangle</w:t>
+      </w:r>
+    </w:p>
+    <w:p/>
+    <w:p>
+      <w:r>
+        <w:t>** below this is part 2</w:t>
       </w:r>
     </w:p>
     <w:p/>

</xml_diff>